<commit_message>
Risk Onerileri butonu hosgeldin kartina tasindi
</commit_message>
<xml_diff>
--- a/ACİL DURUM EYLEM PLANI.docx
+++ b/ACİL DURUM EYLEM PLANI.docx
@@ -55,8 +55,8 @@
           </w:r>
         </w:p>
         <w:p/>
-        <w:bookmarkStart w:id="1" w:name="_Hlk191638611" w:displacedByCustomXml="next"/>
-        <w:bookmarkStart w:id="2" w:name="_Hlk215662812" w:displacedByCustomXml="next"/>
+        <w:bookmarkStart w:id="1" w:name="_Hlk215662812" w:displacedByCustomXml="next"/>
+        <w:bookmarkStart w:id="2" w:name="_Hlk191638611" w:displacedByCustomXml="next"/>
         <w:sdt>
           <w:sdtPr>
             <w:rPr>
@@ -125,7 +125,7 @@
                   </v:rect>
                 </w:pict>
               </w:r>
-              <w:bookmarkEnd w:id="1"/>
+              <w:bookmarkEnd w:id="2"/>
               <w:r>
                 <w:rPr>
                   <w:b/>
@@ -136,7 +136,7 @@
                 <w:t>[FİRMA ADI]</w:t>
               </w:r>
             </w:p>
-            <w:bookmarkEnd w:id="2"/>
+            <w:bookmarkEnd w:id="1"/>
             <w:p>
               <w:pPr>
                 <w:pStyle w:val="AralkYok"/>
@@ -686,16 +686,6 @@
                   <w:rFonts w:asciiTheme="minorHAnsi" w:hAnsiTheme="minorHAnsi" w:cstheme="minorHAnsi"/>
                 </w:rPr>
               </w:pPr>
-              <w:r>
-                <w:rPr>
-                  <w:noProof/>
-                </w:rPr>
-                <w:pict w14:anchorId="489B3C35">
-                  <v:rect id="Dikdörtgen 2" o:spid="_x0000_s2204" style="position:absolute;margin-left:-4.15pt;margin-top:772.7pt;width:642.6pt;height:64.4pt;z-index:251845632;visibility:visible;mso-width-percent:1050;mso-height-percent:900;mso-position-horizontal-relative:page;mso-position-vertical-relative:page;mso-width-percent:1050;mso-height-percent:900;mso-height-relative:top-margin-area" o:gfxdata="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" o:allowincell="f" fillcolor="#e64823 [3208]" strokecolor="#ffca08 [3204]">
-                    <w10:wrap anchorx="page" anchory="page"/>
-                  </v:rect>
-                </w:pict>
-              </w:r>
             </w:p>
           </w:sdtContent>
         </w:sdt>
@@ -15638,14 +15628,14 @@
             <v:path o:extrusionok="f" gradientshapeok="t" o:connecttype="rect"/>
             <o:lock v:ext="edit" aspectratio="t"/>
           </v:shapetype>
-          <v:shape id="_x0000_i1025" type="#_x0000_t75" style="width:406.6pt;height:566pt" o:ole="" o:bordertopcolor="this" o:borderleftcolor="this" o:borderbottomcolor="this" o:borderrightcolor="this">
+          <v:shape id="_x0000_i1025" type="#_x0000_t75" style="width:406.9pt;height:565.95pt" o:ole="" o:bordertopcolor="this" o:borderleftcolor="this" o:borderbottomcolor="this" o:borderrightcolor="this">
             <v:imagedata r:id="rId10" o:title=""/>
             <w10:bordertop type="dashedSmall" width="4"/>
             <w10:borderleft type="dashedSmall" width="4"/>
             <w10:borderbottom type="dashedSmall" width="4"/>
             <w10:borderright type="dashedSmall" width="4"/>
           </v:shape>
-          <o:OLEObject Type="Embed" ProgID="PowerPoint.Slide.12" ShapeID="_x0000_i1025" DrawAspect="Content" ObjectID="_1827178761" r:id="rId11"/>
+          <o:OLEObject Type="Embed" ProgID="PowerPoint.Slide.12" ShapeID="_x0000_i1025" DrawAspect="Content" ObjectID="_1827182247" r:id="rId11"/>
         </w:object>
       </w:r>
     </w:p>
@@ -19392,10 +19382,10 @@
           <w:rFonts w:asciiTheme="minorHAnsi" w:hAnsiTheme="minorHAnsi" w:cstheme="minorHAnsi"/>
         </w:rPr>
         <w:object w:dxaOrig="5403" w:dyaOrig="7198" w14:anchorId="050A7C3B">
-          <v:shape id="_x0000_i1027" type="#_x0000_t75" style="width:447.4pt;height:622.6pt" o:ole="">
+          <v:shape id="_x0000_i1027" type="#_x0000_t75" style="width:447.05pt;height:622.9pt" o:ole="">
             <v:imagedata r:id="rId12" o:title=""/>
           </v:shape>
-          <o:OLEObject Type="Embed" ProgID="PowerPoint.Slide.12" ShapeID="_x0000_i1027" DrawAspect="Content" ObjectID="_1827178762" r:id="rId13"/>
+          <o:OLEObject Type="Embed" ProgID="PowerPoint.Slide.12" ShapeID="_x0000_i1027" DrawAspect="Content" ObjectID="_1827182248" r:id="rId13"/>
         </w:object>
       </w:r>
     </w:p>
@@ -19528,10 +19518,10 @@
           <w:rFonts w:asciiTheme="minorHAnsi" w:hAnsiTheme="minorHAnsi" w:cstheme="minorHAnsi"/>
         </w:rPr>
         <w:object w:dxaOrig="5403" w:dyaOrig="7198" w14:anchorId="7E4C8A05">
-          <v:shape id="_x0000_i1028" type="#_x0000_t75" style="width:442pt;height:622.6pt" o:ole="">
+          <v:shape id="_x0000_i1028" type="#_x0000_t75" style="width:442.05pt;height:622.9pt" o:ole="">
             <v:imagedata r:id="rId14" o:title=""/>
           </v:shape>
-          <o:OLEObject Type="Embed" ProgID="PowerPoint.Slide.12" ShapeID="_x0000_i1028" DrawAspect="Content" ObjectID="_1827178763" r:id="rId15"/>
+          <o:OLEObject Type="Embed" ProgID="PowerPoint.Slide.12" ShapeID="_x0000_i1028" DrawAspect="Content" ObjectID="_1827182249" r:id="rId15"/>
         </w:object>
       </w:r>
     </w:p>

</xml_diff>

<commit_message>
Acil Durum Eylem Plani PDF guncellemeleri - 21 sayfa tamamlandi
</commit_message>
<xml_diff>
--- a/ACİL DURUM EYLEM PLANI.docx
+++ b/ACİL DURUM EYLEM PLANI.docx
@@ -735,6 +735,7 @@
     </w:sdt>
     <w:p>
       <w:pPr>
+        <w:pStyle w:val="ListeParagraf"/>
         <w:numPr>
           <w:ilvl w:val="0"/>
           <w:numId w:val="1"/>
@@ -1160,6 +1161,7 @@
     </w:p>
     <w:p>
       <w:pPr>
+        <w:pStyle w:val="ListeParagraf"/>
         <w:numPr>
           <w:ilvl w:val="0"/>
           <w:numId w:val="1"/>
@@ -12796,7 +12798,7 @@
           <w:rFonts w:asciiTheme="minorHAnsi" w:hAnsiTheme="minorHAnsi" w:cstheme="minorHAnsi"/>
           <w:noProof/>
         </w:rPr>
-        <w:t>Serkan YURDAKUL</w:t>
+        <w:t>…………………………………………</w:t>
       </w:r>
       <w:r>
         <w:rPr>
@@ -15628,14 +15630,14 @@
             <v:path o:extrusionok="f" gradientshapeok="t" o:connecttype="rect"/>
             <o:lock v:ext="edit" aspectratio="t"/>
           </v:shapetype>
-          <v:shape id="_x0000_i1025" type="#_x0000_t75" style="width:406.9pt;height:565.95pt" o:ole="" o:bordertopcolor="this" o:borderleftcolor="this" o:borderbottomcolor="this" o:borderrightcolor="this">
+          <v:shape id="_x0000_i1025" type="#_x0000_t75" style="width:494.6pt;height:634.85pt" o:ole="" o:bordertopcolor="this" o:borderleftcolor="this" o:borderbottomcolor="this" o:borderrightcolor="this">
             <v:imagedata r:id="rId10" o:title=""/>
             <w10:bordertop type="dashedSmall" width="4"/>
             <w10:borderleft type="dashedSmall" width="4"/>
             <w10:borderbottom type="dashedSmall" width="4"/>
             <w10:borderright type="dashedSmall" width="4"/>
           </v:shape>
-          <o:OLEObject Type="Embed" ProgID="PowerPoint.Slide.12" ShapeID="_x0000_i1025" DrawAspect="Content" ObjectID="_1827182247" r:id="rId11"/>
+          <o:OLEObject Type="Embed" ProgID="PowerPoint.Slide.12" ShapeID="_x0000_i1025" DrawAspect="Content" ObjectID="_1827264882" r:id="rId11"/>
         </w:object>
       </w:r>
     </w:p>
@@ -15647,40 +15649,6 @@
         <w:jc w:val="center"/>
         <w:rPr>
           <w:rFonts w:asciiTheme="minorHAnsi" w:hAnsiTheme="minorHAnsi" w:cstheme="minorHAnsi"/>
-        </w:rPr>
-      </w:pPr>
-    </w:p>
-    <w:p>
-      <w:pPr>
-        <w:pStyle w:val="ListeParagraf"/>
-        <w:spacing w:before="120" w:after="120"/>
-        <w:ind w:left="142"/>
-        <w:jc w:val="center"/>
-        <w:rPr>
-          <w:rFonts w:asciiTheme="minorHAnsi" w:hAnsiTheme="minorHAnsi" w:cstheme="minorHAnsi"/>
-        </w:rPr>
-      </w:pPr>
-    </w:p>
-    <w:p>
-      <w:pPr>
-        <w:pStyle w:val="ListeParagraf"/>
-        <w:spacing w:before="120" w:after="120"/>
-        <w:ind w:left="142"/>
-        <w:jc w:val="center"/>
-        <w:rPr>
-          <w:rFonts w:asciiTheme="minorHAnsi" w:hAnsiTheme="minorHAnsi" w:cstheme="minorHAnsi"/>
-        </w:rPr>
-      </w:pPr>
-    </w:p>
-    <w:p>
-      <w:pPr>
-        <w:spacing w:before="120" w:after="120"/>
-        <w:rPr>
-          <w:rFonts w:asciiTheme="minorHAnsi" w:hAnsiTheme="minorHAnsi" w:cstheme="minorHAnsi"/>
-          <w:b/>
-          <w:sz w:val="28"/>
-          <w:szCs w:val="28"/>
-          <w:u w:val="single"/>
         </w:rPr>
       </w:pPr>
     </w:p>
@@ -15772,8 +15740,8 @@
           <w:szCs w:val="20"/>
         </w:rPr>
         <w:pict w14:anchorId="10E181BF">
-          <v:group id="Tuval 877" o:spid="_x0000_s2051" editas="canvas" style="position:absolute;left:0;text-align:left;margin-left:-7.25pt;margin-top:8.85pt;width:542.15pt;height:606.95pt;z-index:-251499520" coordorigin="-64,-127" coordsize="68854,77083" wrapcoords="627 -27 627 1148 1673 1255 4422 1255 4392 1682 3734 2109 986 2964 329 3177 329 3257 717 3391 3436 4245 4422 4672 4451 5527 239 5740 -30 5740 -30 7449 2300 7663 4362 7663 4272 8063 1733 8944 1524 9024 1583 9131 3525 9799 4332 10226 -30 10600 -30 12015 3675 12362 4362 12362 4302 12602 4302 12789 3017 13243 986 13804 986 13937 4332 14925 4362 15352 209 15539 -30 15539 -30 16340 3107 16634 4362 16634 239 16847 -30 16847 -30 17996 3675 18343 4362 18343 4362 18770 -30 19090 -30 20238 2569 20479 4362 20479 -30 20879 -30 21467 0 21573 9441 21573 9441 20879 4511 20479 6543 20479 9471 20238 9500 19117 8604 19037 4511 18770 19240 18690 19240 17355 15954 17061 17298 17061 19210 16821 19240 14765 5915 14498 10666 14498 17537 14258 17567 12843 4571 12789 4541 12442 9441 12015 9441 11508 12458 11508 18164 11241 18134 3818 19419 3818 20046 3685 20076 2350 5258 2109 4601 1682 4571 1255 8096 1255 17029 961 17059 0 16760 -27 8037 -27 627 -27" o:gfxdata="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">
-            <v:shape id="_x0000_s2052" type="#_x0000_t75" style="position:absolute;left:-64;top:-127;width:68854;height:77083;visibility:visible" o:preferrelative="f">
+          <v:group id="Tuval 877" o:spid="_x0000_s2051" editas="canvas" style="position:absolute;left:0;text-align:left;margin-left:-7.75pt;margin-top:8.6pt;width:542.15pt;height:640.15pt;z-index:-251499520" coordorigin="-64,-127" coordsize="68854,81299" wrapcoords="627 -25 627 1088 1673 1189 4422 1189 4422 1593 3824 1998 1822 2580 1076 2807 329 3035 299 3111 657 3212 657 3237 3346 4022 4422 4426 4451 5236 239 5438 -30 5438 -30 7082 2002 7259 4362 7259 4302 7487 4302 7664 1822 8473 1524 8574 1554 8675 3466 9282 2151 9889 -30 10067 -30 11407 3376 11711 4362 11711 4302 12115 3197 12520 986 13102 986 13203 4332 14139 4362 14543 239 14746 -30 14746 -30 15504 2838 15757 4362 15757 -30 15985 -30 17047 3675 17376 4362 17376 4362 17781 -30 18110 -30 19172 2569 19400 4362 19400 -30 19779 -30 20361 0 20462 9441 20462 9441 19779 4511 19400 6543 19400 9471 19172 9471 18110 4511 17781 19240 17705 19240 16440 15954 16162 17298 16162 19210 15934 19240 13987 5945 13734 11412 13734 17537 13532 17567 12191 4571 12115 4511 11711 5617 11711 9441 11407 9441 10901 13026 10901 18164 10674 18134 3617 19419 3617 20046 3490 20076 2251 5168 1998 4571 1593 4571 1189 8096 1189 17029 911 17059 0 16760 -25 8037 -25 627 -25" o:gfxdata="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">
+            <v:shape id="_x0000_s2052" type="#_x0000_t75" style="position:absolute;left:-64;top:-127;width:68854;height:81299;visibility:visible" o:preferrelative="f">
               <v:fill o:detectmouseclick="t"/>
               <v:path o:connecttype="none"/>
             </v:shape>
@@ -19382,10 +19350,10 @@
           <w:rFonts w:asciiTheme="minorHAnsi" w:hAnsiTheme="minorHAnsi" w:cstheme="minorHAnsi"/>
         </w:rPr>
         <w:object w:dxaOrig="5403" w:dyaOrig="7198" w14:anchorId="050A7C3B">
-          <v:shape id="_x0000_i1027" type="#_x0000_t75" style="width:447.05pt;height:622.9pt" o:ole="">
+          <v:shape id="_x0000_i1027" type="#_x0000_t75" style="width:447.05pt;height:622.95pt" o:ole="">
             <v:imagedata r:id="rId12" o:title=""/>
           </v:shape>
-          <o:OLEObject Type="Embed" ProgID="PowerPoint.Slide.12" ShapeID="_x0000_i1027" DrawAspect="Content" ObjectID="_1827182248" r:id="rId13"/>
+          <o:OLEObject Type="Embed" ProgID="PowerPoint.Slide.12" ShapeID="_x0000_i1027" DrawAspect="Content" ObjectID="_1827264883" r:id="rId13"/>
         </w:object>
       </w:r>
     </w:p>
@@ -19518,10 +19486,10 @@
           <w:rFonts w:asciiTheme="minorHAnsi" w:hAnsiTheme="minorHAnsi" w:cstheme="minorHAnsi"/>
         </w:rPr>
         <w:object w:dxaOrig="5403" w:dyaOrig="7198" w14:anchorId="7E4C8A05">
-          <v:shape id="_x0000_i1028" type="#_x0000_t75" style="width:442.05pt;height:622.9pt" o:ole="">
+          <v:shape id="_x0000_i1028" type="#_x0000_t75" style="width:442pt;height:622.95pt" o:ole="">
             <v:imagedata r:id="rId14" o:title=""/>
           </v:shape>
-          <o:OLEObject Type="Embed" ProgID="PowerPoint.Slide.12" ShapeID="_x0000_i1028" DrawAspect="Content" ObjectID="_1827182249" r:id="rId15"/>
+          <o:OLEObject Type="Embed" ProgID="PowerPoint.Slide.12" ShapeID="_x0000_i1028" DrawAspect="Content" ObjectID="_1827264884" r:id="rId15"/>
         </w:object>
       </w:r>
     </w:p>
@@ -35778,7 +35746,7 @@
   <w:abstractNum w:abstractNumId="13" w15:restartNumberingAfterBreak="0">
     <w:nsid w:val="411D38A8"/>
     <w:multiLevelType w:val="multilevel"/>
-    <w:tmpl w:val="F86274E0"/>
+    <w:tmpl w:val="ED9888D6"/>
     <w:lvl w:ilvl="0">
       <w:start w:val="1"/>
       <w:numFmt w:val="decimal"/>
@@ -35788,7 +35756,7 @@
         <w:ind w:left="720" w:hanging="360"/>
       </w:pPr>
       <w:rPr>
-        <w:rFonts w:hint="default"/>
+        <w:rFonts w:asciiTheme="minorHAnsi" w:eastAsia="Times New Roman" w:hAnsiTheme="minorHAnsi" w:cstheme="minorHAnsi"/>
       </w:rPr>
     </w:lvl>
     <w:lvl w:ilvl="1">
@@ -36606,6 +36574,254 @@
     </w:lvl>
   </w:abstractNum>
   <w:abstractNum w:abstractNumId="20" w15:restartNumberingAfterBreak="0">
+    <w:nsid w:val="5E8B4D11"/>
+    <w:multiLevelType w:val="multilevel"/>
+    <w:tmpl w:val="ED9888D6"/>
+    <w:styleLink w:val="GeerliListe1"/>
+    <w:lvl w:ilvl="0">
+      <w:start w:val="1"/>
+      <w:numFmt w:val="decimal"/>
+      <w:lvlText w:val="%1."/>
+      <w:lvlJc w:val="left"/>
+      <w:pPr>
+        <w:ind w:left="720" w:hanging="360"/>
+      </w:pPr>
+      <w:rPr>
+        <w:rFonts w:asciiTheme="minorHAnsi" w:eastAsia="Times New Roman" w:hAnsiTheme="minorHAnsi" w:cstheme="minorHAnsi"/>
+      </w:rPr>
+    </w:lvl>
+    <w:lvl w:ilvl="1">
+      <w:start w:val="1"/>
+      <w:numFmt w:val="decimal"/>
+      <w:isLgl/>
+      <w:lvlText w:val="%1.%2."/>
+      <w:lvlJc w:val="left"/>
+      <w:pPr>
+        <w:ind w:left="1080" w:hanging="720"/>
+      </w:pPr>
+      <w:rPr>
+        <w:rFonts w:hint="default"/>
+        <w:b/>
+      </w:rPr>
+    </w:lvl>
+    <w:lvl w:ilvl="2">
+      <w:start w:val="1"/>
+      <w:numFmt w:val="decimal"/>
+      <w:isLgl/>
+      <w:lvlText w:val="%1.%2.%3."/>
+      <w:lvlJc w:val="left"/>
+      <w:pPr>
+        <w:ind w:left="1080" w:hanging="720"/>
+      </w:pPr>
+      <w:rPr>
+        <w:rFonts w:hint="default"/>
+        <w:b/>
+      </w:rPr>
+    </w:lvl>
+    <w:lvl w:ilvl="3">
+      <w:start w:val="1"/>
+      <w:numFmt w:val="decimal"/>
+      <w:isLgl/>
+      <w:lvlText w:val="%1.%2.%3.%4."/>
+      <w:lvlJc w:val="left"/>
+      <w:pPr>
+        <w:ind w:left="1440" w:hanging="1080"/>
+      </w:pPr>
+      <w:rPr>
+        <w:rFonts w:hint="default"/>
+      </w:rPr>
+    </w:lvl>
+    <w:lvl w:ilvl="4">
+      <w:start w:val="1"/>
+      <w:numFmt w:val="decimal"/>
+      <w:isLgl/>
+      <w:lvlText w:val="%1.%2.%3.%4.%5."/>
+      <w:lvlJc w:val="left"/>
+      <w:pPr>
+        <w:ind w:left="1440" w:hanging="1080"/>
+      </w:pPr>
+      <w:rPr>
+        <w:rFonts w:hint="default"/>
+      </w:rPr>
+    </w:lvl>
+    <w:lvl w:ilvl="5">
+      <w:start w:val="1"/>
+      <w:numFmt w:val="decimal"/>
+      <w:isLgl/>
+      <w:lvlText w:val="%1.%2.%3.%4.%5.%6."/>
+      <w:lvlJc w:val="left"/>
+      <w:pPr>
+        <w:ind w:left="1800" w:hanging="1440"/>
+      </w:pPr>
+      <w:rPr>
+        <w:rFonts w:hint="default"/>
+      </w:rPr>
+    </w:lvl>
+    <w:lvl w:ilvl="6">
+      <w:start w:val="1"/>
+      <w:numFmt w:val="decimal"/>
+      <w:isLgl/>
+      <w:lvlText w:val="%1.%2.%3.%4.%5.%6.%7."/>
+      <w:lvlJc w:val="left"/>
+      <w:pPr>
+        <w:ind w:left="1800" w:hanging="1440"/>
+      </w:pPr>
+      <w:rPr>
+        <w:rFonts w:hint="default"/>
+      </w:rPr>
+    </w:lvl>
+    <w:lvl w:ilvl="7">
+      <w:start w:val="1"/>
+      <w:numFmt w:val="decimal"/>
+      <w:isLgl/>
+      <w:lvlText w:val="%1.%2.%3.%4.%5.%6.%7.%8."/>
+      <w:lvlJc w:val="left"/>
+      <w:pPr>
+        <w:ind w:left="2160" w:hanging="1800"/>
+      </w:pPr>
+      <w:rPr>
+        <w:rFonts w:hint="default"/>
+      </w:rPr>
+    </w:lvl>
+    <w:lvl w:ilvl="8">
+      <w:start w:val="1"/>
+      <w:numFmt w:val="decimal"/>
+      <w:isLgl/>
+      <w:lvlText w:val="%1.%2.%3.%4.%5.%6.%7.%8.%9."/>
+      <w:lvlJc w:val="left"/>
+      <w:pPr>
+        <w:ind w:left="2520" w:hanging="2160"/>
+      </w:pPr>
+      <w:rPr>
+        <w:rFonts w:hint="default"/>
+      </w:rPr>
+    </w:lvl>
+  </w:abstractNum>
+  <w:abstractNum w:abstractNumId="21" w15:restartNumberingAfterBreak="0">
+    <w:nsid w:val="5ECC7773"/>
+    <w:multiLevelType w:val="multilevel"/>
+    <w:tmpl w:val="ED9888D6"/>
+    <w:styleLink w:val="GeerliListe3"/>
+    <w:lvl w:ilvl="0">
+      <w:start w:val="1"/>
+      <w:numFmt w:val="decimal"/>
+      <w:lvlText w:val="%1."/>
+      <w:lvlJc w:val="left"/>
+      <w:pPr>
+        <w:ind w:left="720" w:hanging="360"/>
+      </w:pPr>
+      <w:rPr>
+        <w:rFonts w:asciiTheme="minorHAnsi" w:eastAsia="Times New Roman" w:hAnsiTheme="minorHAnsi" w:cstheme="minorHAnsi"/>
+      </w:rPr>
+    </w:lvl>
+    <w:lvl w:ilvl="1">
+      <w:start w:val="1"/>
+      <w:numFmt w:val="decimal"/>
+      <w:isLgl/>
+      <w:lvlText w:val="%1.%2."/>
+      <w:lvlJc w:val="left"/>
+      <w:pPr>
+        <w:ind w:left="1080" w:hanging="720"/>
+      </w:pPr>
+      <w:rPr>
+        <w:rFonts w:hint="default"/>
+        <w:b/>
+      </w:rPr>
+    </w:lvl>
+    <w:lvl w:ilvl="2">
+      <w:start w:val="1"/>
+      <w:numFmt w:val="decimal"/>
+      <w:isLgl/>
+      <w:lvlText w:val="%1.%2.%3."/>
+      <w:lvlJc w:val="left"/>
+      <w:pPr>
+        <w:ind w:left="1080" w:hanging="720"/>
+      </w:pPr>
+      <w:rPr>
+        <w:rFonts w:hint="default"/>
+        <w:b/>
+      </w:rPr>
+    </w:lvl>
+    <w:lvl w:ilvl="3">
+      <w:start w:val="1"/>
+      <w:numFmt w:val="decimal"/>
+      <w:isLgl/>
+      <w:lvlText w:val="%1.%2.%3.%4."/>
+      <w:lvlJc w:val="left"/>
+      <w:pPr>
+        <w:ind w:left="1440" w:hanging="1080"/>
+      </w:pPr>
+      <w:rPr>
+        <w:rFonts w:hint="default"/>
+      </w:rPr>
+    </w:lvl>
+    <w:lvl w:ilvl="4">
+      <w:start w:val="1"/>
+      <w:numFmt w:val="decimal"/>
+      <w:isLgl/>
+      <w:lvlText w:val="%1.%2.%3.%4.%5."/>
+      <w:lvlJc w:val="left"/>
+      <w:pPr>
+        <w:ind w:left="1440" w:hanging="1080"/>
+      </w:pPr>
+      <w:rPr>
+        <w:rFonts w:hint="default"/>
+      </w:rPr>
+    </w:lvl>
+    <w:lvl w:ilvl="5">
+      <w:start w:val="1"/>
+      <w:numFmt w:val="decimal"/>
+      <w:isLgl/>
+      <w:lvlText w:val="%1.%2.%3.%4.%5.%6."/>
+      <w:lvlJc w:val="left"/>
+      <w:pPr>
+        <w:ind w:left="1800" w:hanging="1440"/>
+      </w:pPr>
+      <w:rPr>
+        <w:rFonts w:hint="default"/>
+      </w:rPr>
+    </w:lvl>
+    <w:lvl w:ilvl="6">
+      <w:start w:val="1"/>
+      <w:numFmt w:val="decimal"/>
+      <w:isLgl/>
+      <w:lvlText w:val="%1.%2.%3.%4.%5.%6.%7."/>
+      <w:lvlJc w:val="left"/>
+      <w:pPr>
+        <w:ind w:left="1800" w:hanging="1440"/>
+      </w:pPr>
+      <w:rPr>
+        <w:rFonts w:hint="default"/>
+      </w:rPr>
+    </w:lvl>
+    <w:lvl w:ilvl="7">
+      <w:start w:val="1"/>
+      <w:numFmt w:val="decimal"/>
+      <w:isLgl/>
+      <w:lvlText w:val="%1.%2.%3.%4.%5.%6.%7.%8."/>
+      <w:lvlJc w:val="left"/>
+      <w:pPr>
+        <w:ind w:left="2160" w:hanging="1800"/>
+      </w:pPr>
+      <w:rPr>
+        <w:rFonts w:hint="default"/>
+      </w:rPr>
+    </w:lvl>
+    <w:lvl w:ilvl="8">
+      <w:start w:val="1"/>
+      <w:numFmt w:val="decimal"/>
+      <w:isLgl/>
+      <w:lvlText w:val="%1.%2.%3.%4.%5.%6.%7.%8.%9."/>
+      <w:lvlJc w:val="left"/>
+      <w:pPr>
+        <w:ind w:left="2520" w:hanging="2160"/>
+      </w:pPr>
+      <w:rPr>
+        <w:rFonts w:hint="default"/>
+      </w:rPr>
+    </w:lvl>
+  </w:abstractNum>
+  <w:abstractNum w:abstractNumId="22" w15:restartNumberingAfterBreak="0">
     <w:nsid w:val="69D3122A"/>
     <w:multiLevelType w:val="multilevel"/>
     <w:tmpl w:val="0D584DE2"/>
@@ -36722,7 +36938,7 @@
       </w:rPr>
     </w:lvl>
   </w:abstractNum>
-  <w:abstractNum w:abstractNumId="21" w15:restartNumberingAfterBreak="0">
+  <w:abstractNum w:abstractNumId="23" w15:restartNumberingAfterBreak="0">
     <w:nsid w:val="6F846F37"/>
     <w:multiLevelType w:val="multilevel"/>
     <w:tmpl w:val="CA0235E8"/>
@@ -36837,7 +37053,7 @@
       </w:pPr>
     </w:lvl>
   </w:abstractNum>
-  <w:abstractNum w:abstractNumId="22" w15:restartNumberingAfterBreak="0">
+  <w:abstractNum w:abstractNumId="24" w15:restartNumberingAfterBreak="0">
     <w:nsid w:val="70A37B6B"/>
     <w:multiLevelType w:val="singleLevel"/>
     <w:tmpl w:val="8532752C"/>
@@ -36859,7 +37075,131 @@
       </w:rPr>
     </w:lvl>
   </w:abstractNum>
-  <w:abstractNum w:abstractNumId="23" w15:restartNumberingAfterBreak="0">
+  <w:abstractNum w:abstractNumId="25" w15:restartNumberingAfterBreak="0">
+    <w:nsid w:val="75CA1975"/>
+    <w:multiLevelType w:val="multilevel"/>
+    <w:tmpl w:val="ED9888D6"/>
+    <w:styleLink w:val="GeerliListe2"/>
+    <w:lvl w:ilvl="0">
+      <w:start w:val="1"/>
+      <w:numFmt w:val="decimal"/>
+      <w:lvlText w:val="%1."/>
+      <w:lvlJc w:val="left"/>
+      <w:pPr>
+        <w:ind w:left="720" w:hanging="360"/>
+      </w:pPr>
+      <w:rPr>
+        <w:rFonts w:asciiTheme="minorHAnsi" w:eastAsia="Times New Roman" w:hAnsiTheme="minorHAnsi" w:cstheme="minorHAnsi"/>
+      </w:rPr>
+    </w:lvl>
+    <w:lvl w:ilvl="1">
+      <w:start w:val="1"/>
+      <w:numFmt w:val="decimal"/>
+      <w:isLgl/>
+      <w:lvlText w:val="%1.%2."/>
+      <w:lvlJc w:val="left"/>
+      <w:pPr>
+        <w:ind w:left="1080" w:hanging="720"/>
+      </w:pPr>
+      <w:rPr>
+        <w:rFonts w:hint="default"/>
+        <w:b/>
+      </w:rPr>
+    </w:lvl>
+    <w:lvl w:ilvl="2">
+      <w:start w:val="1"/>
+      <w:numFmt w:val="decimal"/>
+      <w:isLgl/>
+      <w:lvlText w:val="%1.%2.%3."/>
+      <w:lvlJc w:val="left"/>
+      <w:pPr>
+        <w:ind w:left="1080" w:hanging="720"/>
+      </w:pPr>
+      <w:rPr>
+        <w:rFonts w:hint="default"/>
+        <w:b/>
+      </w:rPr>
+    </w:lvl>
+    <w:lvl w:ilvl="3">
+      <w:start w:val="1"/>
+      <w:numFmt w:val="decimal"/>
+      <w:isLgl/>
+      <w:lvlText w:val="%1.%2.%3.%4."/>
+      <w:lvlJc w:val="left"/>
+      <w:pPr>
+        <w:ind w:left="1440" w:hanging="1080"/>
+      </w:pPr>
+      <w:rPr>
+        <w:rFonts w:hint="default"/>
+      </w:rPr>
+    </w:lvl>
+    <w:lvl w:ilvl="4">
+      <w:start w:val="1"/>
+      <w:numFmt w:val="decimal"/>
+      <w:isLgl/>
+      <w:lvlText w:val="%1.%2.%3.%4.%5."/>
+      <w:lvlJc w:val="left"/>
+      <w:pPr>
+        <w:ind w:left="1440" w:hanging="1080"/>
+      </w:pPr>
+      <w:rPr>
+        <w:rFonts w:hint="default"/>
+      </w:rPr>
+    </w:lvl>
+    <w:lvl w:ilvl="5">
+      <w:start w:val="1"/>
+      <w:numFmt w:val="decimal"/>
+      <w:isLgl/>
+      <w:lvlText w:val="%1.%2.%3.%4.%5.%6."/>
+      <w:lvlJc w:val="left"/>
+      <w:pPr>
+        <w:ind w:left="1800" w:hanging="1440"/>
+      </w:pPr>
+      <w:rPr>
+        <w:rFonts w:hint="default"/>
+      </w:rPr>
+    </w:lvl>
+    <w:lvl w:ilvl="6">
+      <w:start w:val="1"/>
+      <w:numFmt w:val="decimal"/>
+      <w:isLgl/>
+      <w:lvlText w:val="%1.%2.%3.%4.%5.%6.%7."/>
+      <w:lvlJc w:val="left"/>
+      <w:pPr>
+        <w:ind w:left="1800" w:hanging="1440"/>
+      </w:pPr>
+      <w:rPr>
+        <w:rFonts w:hint="default"/>
+      </w:rPr>
+    </w:lvl>
+    <w:lvl w:ilvl="7">
+      <w:start w:val="1"/>
+      <w:numFmt w:val="decimal"/>
+      <w:isLgl/>
+      <w:lvlText w:val="%1.%2.%3.%4.%5.%6.%7.%8."/>
+      <w:lvlJc w:val="left"/>
+      <w:pPr>
+        <w:ind w:left="2160" w:hanging="1800"/>
+      </w:pPr>
+      <w:rPr>
+        <w:rFonts w:hint="default"/>
+      </w:rPr>
+    </w:lvl>
+    <w:lvl w:ilvl="8">
+      <w:start w:val="1"/>
+      <w:numFmt w:val="decimal"/>
+      <w:isLgl/>
+      <w:lvlText w:val="%1.%2.%3.%4.%5.%6.%7.%8.%9."/>
+      <w:lvlJc w:val="left"/>
+      <w:pPr>
+        <w:ind w:left="2520" w:hanging="2160"/>
+      </w:pPr>
+      <w:rPr>
+        <w:rFonts w:hint="default"/>
+      </w:rPr>
+    </w:lvl>
+  </w:abstractNum>
+  <w:abstractNum w:abstractNumId="26" w15:restartNumberingAfterBreak="0">
     <w:nsid w:val="7658725B"/>
     <w:multiLevelType w:val="hybridMultilevel"/>
     <w:tmpl w:val="DC064BF2"/>
@@ -36998,7 +37338,7 @@
       </w:rPr>
     </w:lvl>
   </w:abstractNum>
-  <w:abstractNum w:abstractNumId="24" w15:restartNumberingAfterBreak="0">
+  <w:abstractNum w:abstractNumId="27" w15:restartNumberingAfterBreak="0">
     <w:nsid w:val="77901F03"/>
     <w:multiLevelType w:val="multilevel"/>
     <w:tmpl w:val="C8DE70DA"/>
@@ -37146,13 +37486,13 @@
     <w:abstractNumId w:val="13"/>
   </w:num>
   <w:num w:numId="2" w16cid:durableId="1307737080">
-    <w:abstractNumId w:val="21"/>
+    <w:abstractNumId w:val="23"/>
   </w:num>
   <w:num w:numId="3" w16cid:durableId="1690986719">
     <w:abstractNumId w:val="7"/>
   </w:num>
   <w:num w:numId="4" w16cid:durableId="1723405355">
-    <w:abstractNumId w:val="22"/>
+    <w:abstractNumId w:val="24"/>
   </w:num>
   <w:num w:numId="5" w16cid:durableId="2091006313">
     <w:abstractNumId w:val="9"/>
@@ -37164,7 +37504,7 @@
     <w:abstractNumId w:val="6"/>
   </w:num>
   <w:num w:numId="8" w16cid:durableId="1760757215">
-    <w:abstractNumId w:val="23"/>
+    <w:abstractNumId w:val="26"/>
   </w:num>
   <w:num w:numId="9" w16cid:durableId="609505609">
     <w:abstractNumId w:val="15"/>
@@ -37194,7 +37534,7 @@
     <w:abstractNumId w:val="19"/>
   </w:num>
   <w:num w:numId="18" w16cid:durableId="952785077">
-    <w:abstractNumId w:val="20"/>
+    <w:abstractNumId w:val="22"/>
   </w:num>
   <w:num w:numId="19" w16cid:durableId="1557426552">
     <w:abstractNumId w:val="5"/>
@@ -37209,13 +37549,22 @@
     <w:abstractNumId w:val="18"/>
   </w:num>
   <w:num w:numId="23" w16cid:durableId="532619929">
-    <w:abstractNumId w:val="24"/>
+    <w:abstractNumId w:val="27"/>
   </w:num>
   <w:num w:numId="24" w16cid:durableId="1013919310">
     <w:abstractNumId w:val="12"/>
   </w:num>
   <w:num w:numId="25" w16cid:durableId="2017996903">
     <w:abstractNumId w:val="16"/>
+  </w:num>
+  <w:num w:numId="26" w16cid:durableId="1396975093">
+    <w:abstractNumId w:val="20"/>
+  </w:num>
+  <w:num w:numId="27" w16cid:durableId="1543784577">
+    <w:abstractNumId w:val="25"/>
+  </w:num>
+  <w:num w:numId="28" w16cid:durableId="1378357878">
+    <w:abstractNumId w:val="21"/>
   </w:num>
   <w:numIdMacAtCleanup w:val="22"/>
 </w:numbering>
@@ -39229,6 +39578,36 @@
       <w:szCs w:val="24"/>
     </w:rPr>
   </w:style>
+  <w:style w:type="numbering" w:customStyle="1" w:styleId="GeerliListe1">
+    <w:name w:val="Geçerli Liste1"/>
+    <w:uiPriority w:val="99"/>
+    <w:rsid w:val="00B33A58"/>
+    <w:pPr>
+      <w:numPr>
+        <w:numId w:val="26"/>
+      </w:numPr>
+    </w:pPr>
+  </w:style>
+  <w:style w:type="numbering" w:customStyle="1" w:styleId="GeerliListe2">
+    <w:name w:val="Geçerli Liste2"/>
+    <w:uiPriority w:val="99"/>
+    <w:rsid w:val="00B33A58"/>
+    <w:pPr>
+      <w:numPr>
+        <w:numId w:val="27"/>
+      </w:numPr>
+    </w:pPr>
+  </w:style>
+  <w:style w:type="numbering" w:customStyle="1" w:styleId="GeerliListe3">
+    <w:name w:val="Geçerli Liste3"/>
+    <w:uiPriority w:val="99"/>
+    <w:rsid w:val="00B33A58"/>
+    <w:pPr>
+      <w:numPr>
+        <w:numId w:val="28"/>
+      </w:numPr>
+    </w:pPr>
+  </w:style>
 </w:styles>
 </file>
 

</xml_diff>